<commit_message>
Pandas Processing and DataShuffle v0.4
</commit_message>
<xml_diff>
--- a/Documentation/PL/Klasyfikacja filmów na podstawie fabuły.docx
+++ b/Documentation/PL/Klasyfikacja filmów na podstawie fabuły.docx
@@ -242,14 +242,7 @@
           <w:sz w:val="28"/>
           <w:szCs w:val="28"/>
         </w:rPr>
-        <w:t>autor</w:t>
-      </w:r>
-      <w:r>
-        <w:rPr>
-          <w:sz w:val="28"/>
-          <w:szCs w:val="28"/>
-        </w:rPr>
-        <w:t>zy</w:t>
+        <w:t>autorzy</w:t>
       </w:r>
       <w:r>
         <w:rPr>
@@ -366,12 +359,6 @@
           <w:szCs w:val="28"/>
         </w:rPr>
         <w:tab/>
-      </w:r>
-      <w:r>
-        <w:rPr>
-          <w:sz w:val="28"/>
-          <w:szCs w:val="28"/>
-        </w:rPr>
         <w:t>rok akademicki</w:t>
       </w:r>
       <w:r>
@@ -499,12 +486,6 @@
           <w:szCs w:val="28"/>
         </w:rPr>
         <w:tab/>
-      </w:r>
-      <w:r>
-        <w:rPr>
-          <w:sz w:val="28"/>
-          <w:szCs w:val="28"/>
-        </w:rPr>
         <w:t>semestr</w:t>
       </w:r>
       <w:r>
@@ -552,14 +533,7 @@
           <w:szCs w:val="28"/>
         </w:rPr>
         <w:tab/>
-        <w:t xml:space="preserve">termin </w:t>
-      </w:r>
-      <w:r>
-        <w:rPr>
-          <w:sz w:val="28"/>
-          <w:szCs w:val="28"/>
-        </w:rPr>
-        <w:t>spotkań</w:t>
+        <w:t>termin spotkań</w:t>
       </w:r>
       <w:r>
         <w:rPr>
@@ -581,21 +555,7 @@
           <w:szCs w:val="28"/>
         </w:rPr>
         <w:tab/>
-        <w:t>środa</w:t>
-      </w:r>
-      <w:r>
-        <w:rPr>
-          <w:sz w:val="28"/>
-          <w:szCs w:val="28"/>
-        </w:rPr>
-        <w:t xml:space="preserve">, </w:t>
-      </w:r>
-      <w:r>
-        <w:rPr>
-          <w:sz w:val="28"/>
-          <w:szCs w:val="28"/>
-        </w:rPr>
-        <w:t>8.30 - 10.00</w:t>
+        <w:t>środa, 8.30 - 10.00</w:t>
       </w:r>
     </w:p>
     <w:p>
@@ -613,12 +573,6 @@
           <w:szCs w:val="28"/>
         </w:rPr>
         <w:tab/>
-      </w:r>
-      <w:r>
-        <w:rPr>
-          <w:sz w:val="28"/>
-          <w:szCs w:val="28"/>
-        </w:rPr>
         <w:t>grupa</w:t>
       </w:r>
       <w:r>
@@ -797,10 +751,7 @@
         </w:numPr>
       </w:pPr>
       <w:r>
-        <w:t xml:space="preserve">Director – </w:t>
-      </w:r>
-      <w:r>
-        <w:t>reżyser</w:t>
+        <w:t>Director – reżyser</w:t>
       </w:r>
     </w:p>
     <w:p>
@@ -1971,9 +1922,371 @@
       <w:r>
         <w:t>ej liczby klas nie jest możliwa. Po przejrzeniu zestawu danych można zauważyć, że wiele gatunków jest przypisanych do pojedynczych filmów.</w:t>
       </w:r>
-      <w:bookmarkStart w:id="0" w:name="_GoBack"/>
-      <w:bookmarkEnd w:id="0"/>
-    </w:p>
+    </w:p>
+    <w:p/>
+    <w:p/>
+    <w:p/>
+    <w:p/>
+    <w:p>
+      <w:r>
+        <w:t>Klasyfikacja gatunków:</w:t>
+      </w:r>
+    </w:p>
+    <w:tbl>
+      <w:tblPr>
+        <w:tblStyle w:val="Tabela-Siatka"/>
+        <w:tblW w:w="0" w:type="auto"/>
+        <w:tblLook w:val="04A0" w:firstRow="1" w:lastRow="0" w:firstColumn="1" w:lastColumn="0" w:noHBand="0" w:noVBand="1"/>
+      </w:tblPr>
+      <w:tblGrid>
+        <w:gridCol w:w="3020"/>
+        <w:gridCol w:w="3021"/>
+        <w:gridCol w:w="3021"/>
+      </w:tblGrid>
+      <w:tr>
+        <w:tc>
+          <w:tcPr>
+            <w:tcW w:w="3020" w:type="dxa"/>
+          </w:tcPr>
+          <w:p>
+            <w:r>
+              <w:t>Number gatunku</w:t>
+            </w:r>
+          </w:p>
+        </w:tc>
+        <w:tc>
+          <w:tcPr>
+            <w:tcW w:w="3021" w:type="dxa"/>
+          </w:tcPr>
+          <w:p>
+            <w:r>
+              <w:t>Gatunek</w:t>
+            </w:r>
+          </w:p>
+        </w:tc>
+        <w:tc>
+          <w:tcPr>
+            <w:tcW w:w="3021" w:type="dxa"/>
+          </w:tcPr>
+          <w:p>
+            <w:r>
+              <w:t>Liczba</w:t>
+            </w:r>
+          </w:p>
+        </w:tc>
+      </w:tr>
+      <w:tr>
+        <w:tc>
+          <w:tcPr>
+            <w:tcW w:w="3020" w:type="dxa"/>
+          </w:tcPr>
+          <w:p>
+            <w:r>
+              <w:t>0</w:t>
+            </w:r>
+          </w:p>
+        </w:tc>
+        <w:tc>
+          <w:tcPr>
+            <w:tcW w:w="3021" w:type="dxa"/>
+          </w:tcPr>
+          <w:p>
+            <w:r>
+              <w:t>Action</w:t>
+            </w:r>
+          </w:p>
+        </w:tc>
+        <w:tc>
+          <w:tcPr>
+            <w:tcW w:w="3021" w:type="dxa"/>
+          </w:tcPr>
+          <w:p/>
+        </w:tc>
+      </w:tr>
+      <w:tr>
+        <w:tc>
+          <w:tcPr>
+            <w:tcW w:w="3020" w:type="dxa"/>
+          </w:tcPr>
+          <w:p>
+            <w:r>
+              <w:t>1</w:t>
+            </w:r>
+          </w:p>
+        </w:tc>
+        <w:tc>
+          <w:tcPr>
+            <w:tcW w:w="3021" w:type="dxa"/>
+          </w:tcPr>
+          <w:p>
+            <w:r>
+              <w:t>Adventure</w:t>
+            </w:r>
+          </w:p>
+        </w:tc>
+        <w:tc>
+          <w:tcPr>
+            <w:tcW w:w="3021" w:type="dxa"/>
+          </w:tcPr>
+          <w:p/>
+        </w:tc>
+      </w:tr>
+      <w:tr>
+        <w:tc>
+          <w:tcPr>
+            <w:tcW w:w="3020" w:type="dxa"/>
+          </w:tcPr>
+          <w:p>
+            <w:r>
+              <w:t>2</w:t>
+            </w:r>
+          </w:p>
+        </w:tc>
+        <w:tc>
+          <w:tcPr>
+            <w:tcW w:w="3021" w:type="dxa"/>
+          </w:tcPr>
+          <w:p>
+            <w:r>
+              <w:t>Animation</w:t>
+            </w:r>
+          </w:p>
+        </w:tc>
+        <w:tc>
+          <w:tcPr>
+            <w:tcW w:w="3021" w:type="dxa"/>
+          </w:tcPr>
+          <w:p/>
+        </w:tc>
+      </w:tr>
+      <w:tr>
+        <w:tc>
+          <w:tcPr>
+            <w:tcW w:w="3020" w:type="dxa"/>
+          </w:tcPr>
+          <w:p>
+            <w:r>
+              <w:t>3</w:t>
+            </w:r>
+          </w:p>
+        </w:tc>
+        <w:tc>
+          <w:tcPr>
+            <w:tcW w:w="3021" w:type="dxa"/>
+          </w:tcPr>
+          <w:p>
+            <w:r>
+              <w:t>Comedy</w:t>
+            </w:r>
+          </w:p>
+        </w:tc>
+        <w:tc>
+          <w:tcPr>
+            <w:tcW w:w="3021" w:type="dxa"/>
+          </w:tcPr>
+          <w:p/>
+        </w:tc>
+      </w:tr>
+      <w:tr>
+        <w:tc>
+          <w:tcPr>
+            <w:tcW w:w="3020" w:type="dxa"/>
+          </w:tcPr>
+          <w:p>
+            <w:r>
+              <w:t>4</w:t>
+            </w:r>
+          </w:p>
+        </w:tc>
+        <w:tc>
+          <w:tcPr>
+            <w:tcW w:w="3021" w:type="dxa"/>
+          </w:tcPr>
+          <w:p>
+            <w:r>
+              <w:t>Crime</w:t>
+            </w:r>
+          </w:p>
+        </w:tc>
+        <w:tc>
+          <w:tcPr>
+            <w:tcW w:w="3021" w:type="dxa"/>
+          </w:tcPr>
+          <w:p/>
+        </w:tc>
+      </w:tr>
+      <w:tr>
+        <w:tc>
+          <w:tcPr>
+            <w:tcW w:w="3020" w:type="dxa"/>
+          </w:tcPr>
+          <w:p>
+            <w:r>
+              <w:t>5</w:t>
+            </w:r>
+          </w:p>
+        </w:tc>
+        <w:tc>
+          <w:tcPr>
+            <w:tcW w:w="3021" w:type="dxa"/>
+          </w:tcPr>
+          <w:p>
+            <w:r>
+              <w:t>Drama</w:t>
+            </w:r>
+          </w:p>
+        </w:tc>
+        <w:tc>
+          <w:tcPr>
+            <w:tcW w:w="3021" w:type="dxa"/>
+          </w:tcPr>
+          <w:p/>
+        </w:tc>
+      </w:tr>
+      <w:tr>
+        <w:tc>
+          <w:tcPr>
+            <w:tcW w:w="3020" w:type="dxa"/>
+          </w:tcPr>
+          <w:p>
+            <w:r>
+              <w:t>6</w:t>
+            </w:r>
+          </w:p>
+        </w:tc>
+        <w:tc>
+          <w:tcPr>
+            <w:tcW w:w="3021" w:type="dxa"/>
+          </w:tcPr>
+          <w:p>
+            <w:r>
+              <w:t>Horror</w:t>
+            </w:r>
+          </w:p>
+        </w:tc>
+        <w:tc>
+          <w:tcPr>
+            <w:tcW w:w="3021" w:type="dxa"/>
+          </w:tcPr>
+          <w:p/>
+        </w:tc>
+      </w:tr>
+      <w:tr>
+        <w:tc>
+          <w:tcPr>
+            <w:tcW w:w="3020" w:type="dxa"/>
+          </w:tcPr>
+          <w:p>
+            <w:r>
+              <w:t>7</w:t>
+            </w:r>
+          </w:p>
+        </w:tc>
+        <w:tc>
+          <w:tcPr>
+            <w:tcW w:w="3021" w:type="dxa"/>
+          </w:tcPr>
+          <w:p>
+            <w:r>
+              <w:t>Musical</w:t>
+            </w:r>
+          </w:p>
+        </w:tc>
+        <w:tc>
+          <w:tcPr>
+            <w:tcW w:w="3021" w:type="dxa"/>
+          </w:tcPr>
+          <w:p/>
+        </w:tc>
+      </w:tr>
+      <w:tr>
+        <w:tc>
+          <w:tcPr>
+            <w:tcW w:w="3020" w:type="dxa"/>
+          </w:tcPr>
+          <w:p>
+            <w:r>
+              <w:t>8</w:t>
+            </w:r>
+          </w:p>
+        </w:tc>
+        <w:tc>
+          <w:tcPr>
+            <w:tcW w:w="3021" w:type="dxa"/>
+          </w:tcPr>
+          <w:p>
+            <w:r>
+              <w:t>Romance</w:t>
+            </w:r>
+          </w:p>
+        </w:tc>
+        <w:tc>
+          <w:tcPr>
+            <w:tcW w:w="3021" w:type="dxa"/>
+          </w:tcPr>
+          <w:p/>
+        </w:tc>
+      </w:tr>
+      <w:tr>
+        <w:tc>
+          <w:tcPr>
+            <w:tcW w:w="3020" w:type="dxa"/>
+          </w:tcPr>
+          <w:p>
+            <w:r>
+              <w:t>9</w:t>
+            </w:r>
+          </w:p>
+        </w:tc>
+        <w:tc>
+          <w:tcPr>
+            <w:tcW w:w="3021" w:type="dxa"/>
+          </w:tcPr>
+          <w:p>
+            <w:r>
+              <w:t>Science fiction</w:t>
+            </w:r>
+          </w:p>
+        </w:tc>
+        <w:tc>
+          <w:tcPr>
+            <w:tcW w:w="3021" w:type="dxa"/>
+          </w:tcPr>
+          <w:p/>
+        </w:tc>
+      </w:tr>
+      <w:tr>
+        <w:tc>
+          <w:tcPr>
+            <w:tcW w:w="3020" w:type="dxa"/>
+          </w:tcPr>
+          <w:p>
+            <w:r>
+              <w:t>10</w:t>
+            </w:r>
+          </w:p>
+        </w:tc>
+        <w:tc>
+          <w:tcPr>
+            <w:tcW w:w="3021" w:type="dxa"/>
+          </w:tcPr>
+          <w:p>
+            <w:r>
+              <w:t>Thriller</w:t>
+            </w:r>
+            <w:bookmarkStart w:id="0" w:name="_GoBack"/>
+            <w:bookmarkEnd w:id="0"/>
+          </w:p>
+        </w:tc>
+        <w:tc>
+          <w:tcPr>
+            <w:tcW w:w="3021" w:type="dxa"/>
+          </w:tcPr>
+          <w:p/>
+        </w:tc>
+      </w:tr>
+    </w:tbl>
+    <w:p/>
     <w:sectPr>
       <w:pgSz w:w="11906" w:h="16838"/>
       <w:pgMar w:top="1417" w:right="1417" w:bottom="1417" w:left="1417" w:header="708" w:footer="708" w:gutter="0"/>
@@ -3515,6 +3828,32 @@
     <w:basedOn w:val="Domylnaczcionkaakapitu"/>
     <w:rsid w:val="00ED3B7A"/>
   </w:style>
+  <w:style w:type="table" w:styleId="Tabela-Siatka">
+    <w:name w:val="Table Grid"/>
+    <w:basedOn w:val="Standardowy"/>
+    <w:uiPriority w:val="39"/>
+    <w:rsid w:val="00EF063A"/>
+    <w:pPr>
+      <w:spacing w:after="0" w:line="240" w:lineRule="auto"/>
+    </w:pPr>
+    <w:tblPr>
+      <w:tblInd w:w="0" w:type="dxa"/>
+      <w:tblBorders>
+        <w:top w:val="single" w:sz="4" w:space="0" w:color="auto"/>
+        <w:left w:val="single" w:sz="4" w:space="0" w:color="auto"/>
+        <w:bottom w:val="single" w:sz="4" w:space="0" w:color="auto"/>
+        <w:right w:val="single" w:sz="4" w:space="0" w:color="auto"/>
+        <w:insideH w:val="single" w:sz="4" w:space="0" w:color="auto"/>
+        <w:insideV w:val="single" w:sz="4" w:space="0" w:color="auto"/>
+      </w:tblBorders>
+      <w:tblCellMar>
+        <w:top w:w="0" w:type="dxa"/>
+        <w:left w:w="108" w:type="dxa"/>
+        <w:bottom w:w="0" w:type="dxa"/>
+        <w:right w:w="108" w:type="dxa"/>
+      </w:tblCellMar>
+    </w:tblPr>
+  </w:style>
 </w:styles>
 </file>
 
@@ -3784,7 +4123,7 @@
 </file>
 
 <file path=customXml/itemProps1.xml><?xml version="1.0" encoding="utf-8"?>
-<ds:datastoreItem xmlns:ds="http://schemas.openxmlformats.org/officeDocument/2006/customXml" ds:itemID="{ED914C45-731B-400C-ADAF-5F9CCD73B39B}">
+<ds:datastoreItem xmlns:ds="http://schemas.openxmlformats.org/officeDocument/2006/customXml" ds:itemID="{6A446C22-5556-4655-BD6B-3F3D859C3AA5}">
   <ds:schemaRefs>
     <ds:schemaRef ds:uri="http://schemas.openxmlformats.org/officeDocument/2006/bibliography"/>
   </ds:schemaRefs>

</xml_diff>